<commit_message>
Update Language Proficiency .docx
</commit_message>
<xml_diff>
--- a/Language Proficiency .docx
+++ b/Language Proficiency .docx
@@ -67,6 +67,7 @@
           <w:rFonts w:asciiTheme="majorBidi" w:hAnsiTheme="majorBidi" w:cstheme="majorBidi"/>
           <w:sz w:val="24"/>
           <w:szCs w:val="24"/>
+          <w:lang w:val="en-US"/>
         </w:rPr>
       </w:pPr>
       <w:r>
@@ -94,6 +95,15 @@
           <w:szCs w:val="24"/>
         </w:rPr>
         <w:t xml:space="preserve"> her studies/training in USA.</w:t>
+      </w:r>
+      <w:r>
+        <w:rPr>
+          <w:rFonts w:asciiTheme="majorBidi" w:hAnsiTheme="majorBidi" w:cstheme="majorBidi"/>
+          <w:sz w:val="24"/>
+          <w:szCs w:val="24"/>
+          <w:lang w:val="en-US"/>
+        </w:rPr>
+        <w:t xml:space="preserve"> Hi world </w:t>
       </w:r>
     </w:p>
     <w:sectPr>

</xml_diff>